<commit_message>
edited paper with new graphs and table
</commit_message>
<xml_diff>
--- a/WhitePaperAnalysisSection.docx
+++ b/WhitePaperAnalysisSection.docx
@@ -256,18 +256,18 @@
           <w:noProof/>
         </w:rPr>
         <w:drawing>
-          <wp:inline distT="0" distB="0" distL="0" distR="0" wp14:anchorId="1F9DFCA5" wp14:editId="0AF20569">
-            <wp:extent cx="1371600" cy="914400"/>
-            <wp:effectExtent l="0" t="0" r="0" b="0"/>
-            <wp:docPr id="21" name="Picture 21" descr="A screenshot of a cell phone&#10;&#10;Description automatically generated"/>
-            <wp:cNvGraphicFramePr>
-              <a:graphicFrameLocks xmlns:a="http://schemas.openxmlformats.org/drawingml/2006/main" noChangeAspect="1"/>
-            </wp:cNvGraphicFramePr>
-            <a:graphic xmlns:a="http://schemas.openxmlformats.org/drawingml/2006/main">
-              <a:graphicData uri="http://schemas.openxmlformats.org/drawingml/2006/picture">
-                <pic:pic xmlns:pic="http://schemas.openxmlformats.org/drawingml/2006/picture">
-                  <pic:nvPicPr>
-                    <pic:cNvPr id="21" name="40.0 Clean 1900-1 Pressure Drops over Time.png"/>
+          <wp:inline distT="0" distB="0" distL="0" distR="0" wp14:anchorId="6F88A7AC" wp14:editId="6773035F">
+            <wp:extent cx="1371600" cy="914400"/>
+            <wp:effectExtent l="0" t="0" r="0" b="0"/>
+            <wp:docPr id="42" name="Picture 42" descr="A screenshot of a cell phone&#10;&#10;Description automatically generated"/>
+            <wp:cNvGraphicFramePr>
+              <a:graphicFrameLocks xmlns:a="http://schemas.openxmlformats.org/drawingml/2006/main" noChangeAspect="1"/>
+            </wp:cNvGraphicFramePr>
+            <a:graphic xmlns:a="http://schemas.openxmlformats.org/drawingml/2006/main">
+              <a:graphicData uri="http://schemas.openxmlformats.org/drawingml/2006/picture">
+                <pic:pic xmlns:pic="http://schemas.openxmlformats.org/drawingml/2006/picture">
+                  <pic:nvPicPr>
+                    <pic:cNvPr id="42" name="40.0 Clean MERV 13-1 Pressure Drops over Time.png"/>
                     <pic:cNvPicPr/>
                   </pic:nvPicPr>
                   <pic:blipFill>
@@ -304,18 +304,18 @@
           <w:noProof/>
         </w:rPr>
         <w:drawing>
-          <wp:inline distT="0" distB="0" distL="0" distR="0" wp14:anchorId="4116388B" wp14:editId="0C83FE79">
-            <wp:extent cx="1371600" cy="914400"/>
-            <wp:effectExtent l="0" t="0" r="0" b="0"/>
-            <wp:docPr id="22" name="Picture 22" descr="A screenshot of a cell phone&#10;&#10;Description automatically generated"/>
-            <wp:cNvGraphicFramePr>
-              <a:graphicFrameLocks xmlns:a="http://schemas.openxmlformats.org/drawingml/2006/main" noChangeAspect="1"/>
-            </wp:cNvGraphicFramePr>
-            <a:graphic xmlns:a="http://schemas.openxmlformats.org/drawingml/2006/main">
-              <a:graphicData uri="http://schemas.openxmlformats.org/drawingml/2006/picture">
-                <pic:pic xmlns:pic="http://schemas.openxmlformats.org/drawingml/2006/picture">
-                  <pic:nvPicPr>
-                    <pic:cNvPr id="22" name="40.0 Clean 1900-2 Pressure Drops over Time.png"/>
+          <wp:inline distT="0" distB="0" distL="0" distR="0" wp14:anchorId="318FA594" wp14:editId="4CBB79A6">
+            <wp:extent cx="1371600" cy="914400"/>
+            <wp:effectExtent l="0" t="0" r="0" b="0"/>
+            <wp:docPr id="45" name="Picture 45" descr="A screenshot of a cell phone&#10;&#10;Description automatically generated"/>
+            <wp:cNvGraphicFramePr>
+              <a:graphicFrameLocks xmlns:a="http://schemas.openxmlformats.org/drawingml/2006/main" noChangeAspect="1"/>
+            </wp:cNvGraphicFramePr>
+            <a:graphic xmlns:a="http://schemas.openxmlformats.org/drawingml/2006/main">
+              <a:graphicData uri="http://schemas.openxmlformats.org/drawingml/2006/picture">
+                <pic:pic xmlns:pic="http://schemas.openxmlformats.org/drawingml/2006/picture">
+                  <pic:nvPicPr>
+                    <pic:cNvPr id="45" name="40.0 Clean MERV 13-2 Pressure Drops over Time.png"/>
                     <pic:cNvPicPr/>
                   </pic:nvPicPr>
                   <pic:blipFill>
@@ -352,7 +352,7 @@
           <w:noProof/>
         </w:rPr>
         <w:drawing>
-          <wp:inline distT="0" distB="0" distL="0" distR="0" wp14:anchorId="3EDA0436" wp14:editId="623CF1D5">
+          <wp:inline distT="0" distB="0" distL="0" distR="0" wp14:anchorId="3EDA0436" wp14:editId="5E84E4A2">
             <wp:extent cx="1371600" cy="914400"/>
             <wp:effectExtent l="0" t="0" r="0" b="0"/>
             <wp:docPr id="29" name="Picture 29" descr="A screenshot of a cell phone&#10;&#10;Description automatically generated"/>
@@ -448,18 +448,18 @@
           <w:noProof/>
         </w:rPr>
         <w:drawing>
-          <wp:inline distT="0" distB="0" distL="0" distR="0" wp14:anchorId="52370FBD" wp14:editId="2563AA37">
-            <wp:extent cx="1371600" cy="914400"/>
-            <wp:effectExtent l="0" t="0" r="0" b="0"/>
-            <wp:docPr id="27" name="Picture 27" descr="A screenshot of a cell phone&#10;&#10;Description automatically generated"/>
-            <wp:cNvGraphicFramePr>
-              <a:graphicFrameLocks xmlns:a="http://schemas.openxmlformats.org/drawingml/2006/main" noChangeAspect="1"/>
-            </wp:cNvGraphicFramePr>
-            <a:graphic xmlns:a="http://schemas.openxmlformats.org/drawingml/2006/main">
-              <a:graphicData uri="http://schemas.openxmlformats.org/drawingml/2006/picture">
-                <pic:pic xmlns:pic="http://schemas.openxmlformats.org/drawingml/2006/picture">
-                  <pic:nvPicPr>
-                    <pic:cNvPr id="27" name="40.0 Dirty 1900-4 Pressure Drops over Time.png"/>
+          <wp:inline distT="0" distB="0" distL="0" distR="0" wp14:anchorId="034C0E49" wp14:editId="5005F8EE">
+            <wp:extent cx="1371600" cy="914400"/>
+            <wp:effectExtent l="0" t="0" r="0" b="0"/>
+            <wp:docPr id="46" name="Picture 46" descr="A screenshot of a cell phone&#10;&#10;Description automatically generated"/>
+            <wp:cNvGraphicFramePr>
+              <a:graphicFrameLocks xmlns:a="http://schemas.openxmlformats.org/drawingml/2006/main" noChangeAspect="1"/>
+            </wp:cNvGraphicFramePr>
+            <a:graphic xmlns:a="http://schemas.openxmlformats.org/drawingml/2006/main">
+              <a:graphicData uri="http://schemas.openxmlformats.org/drawingml/2006/picture">
+                <pic:pic xmlns:pic="http://schemas.openxmlformats.org/drawingml/2006/picture">
+                  <pic:nvPicPr>
+                    <pic:cNvPr id="46" name="40.0 Dirty MERV 13-4 Pressure Drops over Time.png"/>
                     <pic:cNvPicPr/>
                   </pic:nvPicPr>
                   <pic:blipFill>
@@ -496,18 +496,18 @@
           <w:noProof/>
         </w:rPr>
         <w:drawing>
-          <wp:inline distT="0" distB="0" distL="0" distR="0" wp14:anchorId="0FAA7104" wp14:editId="18BE6E2A">
-            <wp:extent cx="1371600" cy="914400"/>
-            <wp:effectExtent l="0" t="0" r="0" b="0"/>
-            <wp:docPr id="28" name="Picture 28" descr="A screenshot of a cell phone&#10;&#10;Description automatically generated"/>
-            <wp:cNvGraphicFramePr>
-              <a:graphicFrameLocks xmlns:a="http://schemas.openxmlformats.org/drawingml/2006/main" noChangeAspect="1"/>
-            </wp:cNvGraphicFramePr>
-            <a:graphic xmlns:a="http://schemas.openxmlformats.org/drawingml/2006/main">
-              <a:graphicData uri="http://schemas.openxmlformats.org/drawingml/2006/picture">
-                <pic:pic xmlns:pic="http://schemas.openxmlformats.org/drawingml/2006/picture">
-                  <pic:nvPicPr>
-                    <pic:cNvPr id="28" name="40.0 Dirty 1900-5 Pressure Drops over Time.png"/>
+          <wp:inline distT="0" distB="0" distL="0" distR="0" wp14:anchorId="7D225445" wp14:editId="63F0E594">
+            <wp:extent cx="1371600" cy="914400"/>
+            <wp:effectExtent l="0" t="0" r="0" b="0"/>
+            <wp:docPr id="47" name="Picture 47" descr="A screenshot of a cell phone&#10;&#10;Description automatically generated"/>
+            <wp:cNvGraphicFramePr>
+              <a:graphicFrameLocks xmlns:a="http://schemas.openxmlformats.org/drawingml/2006/main" noChangeAspect="1"/>
+            </wp:cNvGraphicFramePr>
+            <a:graphic xmlns:a="http://schemas.openxmlformats.org/drawingml/2006/main">
+              <a:graphicData uri="http://schemas.openxmlformats.org/drawingml/2006/picture">
+                <pic:pic xmlns:pic="http://schemas.openxmlformats.org/drawingml/2006/picture">
+                  <pic:nvPicPr>
+                    <pic:cNvPr id="47" name="40.0 Dirty MERV 13-5 Pressure Drops over Time.png"/>
                     <pic:cNvPicPr/>
                   </pic:nvPicPr>
                   <pic:blipFill>
@@ -544,7 +544,7 @@
           <w:noProof/>
         </w:rPr>
         <w:drawing>
-          <wp:inline distT="0" distB="0" distL="0" distR="0" wp14:anchorId="5B212D57" wp14:editId="5F14F9C7">
+          <wp:inline distT="0" distB="0" distL="0" distR="0" wp14:anchorId="5B212D57" wp14:editId="77A73EA5">
             <wp:extent cx="1371600" cy="914400"/>
             <wp:effectExtent l="0" t="0" r="0" b="0"/>
             <wp:docPr id="33" name="Picture 33" descr="A screenshot of a cell phone&#10;&#10;Description automatically generated"/>
@@ -736,18 +736,18 @@
           <w:noProof/>
         </w:rPr>
         <w:drawing>
-          <wp:inline distT="0" distB="0" distL="0" distR="0" wp14:anchorId="031164AE" wp14:editId="4D50227B">
-            <wp:extent cx="1371600" cy="914400"/>
-            <wp:effectExtent l="0" t="0" r="0" b="0"/>
-            <wp:docPr id="31" name="Picture 31" descr="A screenshot of a cell phone&#10;&#10;Description automatically generated"/>
-            <wp:cNvGraphicFramePr>
-              <a:graphicFrameLocks xmlns:a="http://schemas.openxmlformats.org/drawingml/2006/main" noChangeAspect="1"/>
-            </wp:cNvGraphicFramePr>
-            <a:graphic xmlns:a="http://schemas.openxmlformats.org/drawingml/2006/main">
-              <a:graphicData uri="http://schemas.openxmlformats.org/drawingml/2006/picture">
-                <pic:pic xmlns:pic="http://schemas.openxmlformats.org/drawingml/2006/picture">
-                  <pic:nvPicPr>
-                    <pic:cNvPr id="31" name="95.0 Clean 1900-1 Pressure Drops over Time.png"/>
+          <wp:inline distT="0" distB="0" distL="0" distR="0" wp14:anchorId="62E5DFA2" wp14:editId="28E943C6">
+            <wp:extent cx="1371600" cy="914400"/>
+            <wp:effectExtent l="0" t="0" r="0" b="0"/>
+            <wp:docPr id="48" name="Picture 48" descr="A screenshot of a cell phone&#10;&#10;Description automatically generated"/>
+            <wp:cNvGraphicFramePr>
+              <a:graphicFrameLocks xmlns:a="http://schemas.openxmlformats.org/drawingml/2006/main" noChangeAspect="1"/>
+            </wp:cNvGraphicFramePr>
+            <a:graphic xmlns:a="http://schemas.openxmlformats.org/drawingml/2006/main">
+              <a:graphicData uri="http://schemas.openxmlformats.org/drawingml/2006/picture">
+                <pic:pic xmlns:pic="http://schemas.openxmlformats.org/drawingml/2006/picture">
+                  <pic:nvPicPr>
+                    <pic:cNvPr id="48" name="95.0 Clean MERV 13-1 Pressure Drops over Time.png"/>
                     <pic:cNvPicPr/>
                   </pic:nvPicPr>
                   <pic:blipFill>
@@ -784,18 +784,18 @@
           <w:noProof/>
         </w:rPr>
         <w:drawing>
-          <wp:inline distT="0" distB="0" distL="0" distR="0" wp14:anchorId="3ABFD781" wp14:editId="6CBB4D72">
-            <wp:extent cx="1371600" cy="914400"/>
-            <wp:effectExtent l="0" t="0" r="0" b="0"/>
-            <wp:docPr id="32" name="Picture 32" descr="A screenshot of a cell phone&#10;&#10;Description automatically generated"/>
-            <wp:cNvGraphicFramePr>
-              <a:graphicFrameLocks xmlns:a="http://schemas.openxmlformats.org/drawingml/2006/main" noChangeAspect="1"/>
-            </wp:cNvGraphicFramePr>
-            <a:graphic xmlns:a="http://schemas.openxmlformats.org/drawingml/2006/main">
-              <a:graphicData uri="http://schemas.openxmlformats.org/drawingml/2006/picture">
-                <pic:pic xmlns:pic="http://schemas.openxmlformats.org/drawingml/2006/picture">
-                  <pic:nvPicPr>
-                    <pic:cNvPr id="32" name="95.0 Clean 1900-2 Pressure Drops over Time.png"/>
+          <wp:inline distT="0" distB="0" distL="0" distR="0" wp14:anchorId="57351258" wp14:editId="63BC89A7">
+            <wp:extent cx="1371600" cy="914400"/>
+            <wp:effectExtent l="0" t="0" r="0" b="0"/>
+            <wp:docPr id="53" name="Picture 53" descr="A screenshot of a cell phone&#10;&#10;Description automatically generated"/>
+            <wp:cNvGraphicFramePr>
+              <a:graphicFrameLocks xmlns:a="http://schemas.openxmlformats.org/drawingml/2006/main" noChangeAspect="1"/>
+            </wp:cNvGraphicFramePr>
+            <a:graphic xmlns:a="http://schemas.openxmlformats.org/drawingml/2006/main">
+              <a:graphicData uri="http://schemas.openxmlformats.org/drawingml/2006/picture">
+                <pic:pic xmlns:pic="http://schemas.openxmlformats.org/drawingml/2006/picture">
+                  <pic:nvPicPr>
+                    <pic:cNvPr id="53" name="95.0 Clean MERV 13-2 Pressure Drops over Time.png"/>
                     <pic:cNvPicPr/>
                   </pic:nvPicPr>
                   <pic:blipFill>
@@ -832,7 +832,7 @@
           <w:noProof/>
         </w:rPr>
         <w:drawing>
-          <wp:inline distT="0" distB="0" distL="0" distR="0" wp14:anchorId="44FC1467" wp14:editId="67D61778">
+          <wp:inline distT="0" distB="0" distL="0" distR="0" wp14:anchorId="44FC1467" wp14:editId="1856CD03">
             <wp:extent cx="1371600" cy="914400"/>
             <wp:effectExtent l="0" t="0" r="0" b="0"/>
             <wp:docPr id="39" name="Picture 39" descr="A screenshot of a cell phone&#10;&#10;Description automatically generated"/>
@@ -928,18 +928,18 @@
           <w:noProof/>
         </w:rPr>
         <w:drawing>
-          <wp:inline distT="0" distB="0" distL="0" distR="0" wp14:anchorId="03BCEBFD" wp14:editId="01B5ED8E">
-            <wp:extent cx="1371600" cy="914400"/>
-            <wp:effectExtent l="0" t="0" r="0" b="0"/>
-            <wp:docPr id="37" name="Picture 37" descr="A screenshot of a cell phone&#10;&#10;Description automatically generated"/>
-            <wp:cNvGraphicFramePr>
-              <a:graphicFrameLocks xmlns:a="http://schemas.openxmlformats.org/drawingml/2006/main" noChangeAspect="1"/>
-            </wp:cNvGraphicFramePr>
-            <a:graphic xmlns:a="http://schemas.openxmlformats.org/drawingml/2006/main">
-              <a:graphicData uri="http://schemas.openxmlformats.org/drawingml/2006/picture">
-                <pic:pic xmlns:pic="http://schemas.openxmlformats.org/drawingml/2006/picture">
-                  <pic:nvPicPr>
-                    <pic:cNvPr id="37" name="95.0 Dirty 1900-4 Pressure Drops over Time.png"/>
+          <wp:inline distT="0" distB="0" distL="0" distR="0" wp14:anchorId="0840A823" wp14:editId="42038221">
+            <wp:extent cx="1371600" cy="914400"/>
+            <wp:effectExtent l="0" t="0" r="0" b="0"/>
+            <wp:docPr id="54" name="Picture 54" descr="A screenshot of a cell phone&#10;&#10;Description automatically generated"/>
+            <wp:cNvGraphicFramePr>
+              <a:graphicFrameLocks xmlns:a="http://schemas.openxmlformats.org/drawingml/2006/main" noChangeAspect="1"/>
+            </wp:cNvGraphicFramePr>
+            <a:graphic xmlns:a="http://schemas.openxmlformats.org/drawingml/2006/main">
+              <a:graphicData uri="http://schemas.openxmlformats.org/drawingml/2006/picture">
+                <pic:pic xmlns:pic="http://schemas.openxmlformats.org/drawingml/2006/picture">
+                  <pic:nvPicPr>
+                    <pic:cNvPr id="54" name="95.0 Dirty MERV 13-4 Pressure Drops over Time.png"/>
                     <pic:cNvPicPr/>
                   </pic:nvPicPr>
                   <pic:blipFill>
@@ -976,18 +976,18 @@
           <w:noProof/>
         </w:rPr>
         <w:drawing>
-          <wp:inline distT="0" distB="0" distL="0" distR="0" wp14:anchorId="4B465E5D" wp14:editId="659EE535">
-            <wp:extent cx="1371600" cy="914400"/>
-            <wp:effectExtent l="0" t="0" r="0" b="0"/>
-            <wp:docPr id="38" name="Picture 38" descr="A screenshot of a cell phone&#10;&#10;Description automatically generated"/>
-            <wp:cNvGraphicFramePr>
-              <a:graphicFrameLocks xmlns:a="http://schemas.openxmlformats.org/drawingml/2006/main" noChangeAspect="1"/>
-            </wp:cNvGraphicFramePr>
-            <a:graphic xmlns:a="http://schemas.openxmlformats.org/drawingml/2006/main">
-              <a:graphicData uri="http://schemas.openxmlformats.org/drawingml/2006/picture">
-                <pic:pic xmlns:pic="http://schemas.openxmlformats.org/drawingml/2006/picture">
-                  <pic:nvPicPr>
-                    <pic:cNvPr id="38" name="95.0 Dirty 1900-5 Pressure Drops over Time.png"/>
+          <wp:inline distT="0" distB="0" distL="0" distR="0" wp14:anchorId="69C9BBED" wp14:editId="3E066B70">
+            <wp:extent cx="1371600" cy="914400"/>
+            <wp:effectExtent l="0" t="0" r="0" b="0"/>
+            <wp:docPr id="55" name="Picture 55" descr="A screenshot of a cell phone&#10;&#10;Description automatically generated"/>
+            <wp:cNvGraphicFramePr>
+              <a:graphicFrameLocks xmlns:a="http://schemas.openxmlformats.org/drawingml/2006/main" noChangeAspect="1"/>
+            </wp:cNvGraphicFramePr>
+            <a:graphic xmlns:a="http://schemas.openxmlformats.org/drawingml/2006/main">
+              <a:graphicData uri="http://schemas.openxmlformats.org/drawingml/2006/picture">
+                <pic:pic xmlns:pic="http://schemas.openxmlformats.org/drawingml/2006/picture">
+                  <pic:nvPicPr>
+                    <pic:cNvPr id="55" name="95.0 Dirty MERV 13-5 Pressure Drops over Time.png"/>
                     <pic:cNvPicPr/>
                   </pic:nvPicPr>
                   <pic:blipFill>
@@ -1048,18 +1048,18 @@
         </w:rPr>
         <w:lastRenderedPageBreak/>
         <w:drawing>
-          <wp:inline distT="0" distB="0" distL="0" distR="0" wp14:anchorId="62A336BB" wp14:editId="2A778A4A">
+          <wp:inline distT="0" distB="0" distL="0" distR="0" wp14:anchorId="00B49CA0" wp14:editId="028DFF05">
             <wp:extent cx="5943600" cy="2971800"/>
             <wp:effectExtent l="0" t="0" r="0" b="0"/>
-            <wp:docPr id="43" name="Picture 43"/>
-            <wp:cNvGraphicFramePr>
-              <a:graphicFrameLocks xmlns:a="http://schemas.openxmlformats.org/drawingml/2006/main" noChangeAspect="1"/>
-            </wp:cNvGraphicFramePr>
-            <a:graphic xmlns:a="http://schemas.openxmlformats.org/drawingml/2006/main">
-              <a:graphicData uri="http://schemas.openxmlformats.org/drawingml/2006/picture">
-                <pic:pic xmlns:pic="http://schemas.openxmlformats.org/drawingml/2006/picture">
-                  <pic:nvPicPr>
-                    <pic:cNvPr id="43" name="HeatingSeason_Pressure_Drop.png"/>
+            <wp:docPr id="56" name="Picture 56" descr="A screenshot of a cell phone&#10;&#10;Description automatically generated"/>
+            <wp:cNvGraphicFramePr>
+              <a:graphicFrameLocks xmlns:a="http://schemas.openxmlformats.org/drawingml/2006/main" noChangeAspect="1"/>
+            </wp:cNvGraphicFramePr>
+            <a:graphic xmlns:a="http://schemas.openxmlformats.org/drawingml/2006/main">
+              <a:graphicData uri="http://schemas.openxmlformats.org/drawingml/2006/picture">
+                <pic:pic xmlns:pic="http://schemas.openxmlformats.org/drawingml/2006/picture">
+                  <pic:nvPicPr>
+                    <pic:cNvPr id="56" name="HeatingSeason_Pressure_Drop.png"/>
                     <pic:cNvPicPr/>
                   </pic:nvPicPr>
                   <pic:blipFill>
@@ -1101,18 +1101,18 @@
           <w:noProof/>
         </w:rPr>
         <w:drawing>
-          <wp:inline distT="0" distB="0" distL="0" distR="0" wp14:anchorId="4700F101" wp14:editId="0A2A8F14">
+          <wp:inline distT="0" distB="0" distL="0" distR="0" wp14:anchorId="471E1C20" wp14:editId="22ADF905">
             <wp:extent cx="5943600" cy="2971800"/>
             <wp:effectExtent l="0" t="0" r="0" b="0"/>
-            <wp:docPr id="44" name="Picture 44"/>
-            <wp:cNvGraphicFramePr>
-              <a:graphicFrameLocks xmlns:a="http://schemas.openxmlformats.org/drawingml/2006/main" noChangeAspect="1"/>
-            </wp:cNvGraphicFramePr>
-            <a:graphic xmlns:a="http://schemas.openxmlformats.org/drawingml/2006/main">
-              <a:graphicData uri="http://schemas.openxmlformats.org/drawingml/2006/picture">
-                <pic:pic xmlns:pic="http://schemas.openxmlformats.org/drawingml/2006/picture">
-                  <pic:nvPicPr>
-                    <pic:cNvPr id="44" name="CoolingSeason_Pressure_Drop.png"/>
+            <wp:docPr id="57" name="Picture 57"/>
+            <wp:cNvGraphicFramePr>
+              <a:graphicFrameLocks xmlns:a="http://schemas.openxmlformats.org/drawingml/2006/main" noChangeAspect="1"/>
+            </wp:cNvGraphicFramePr>
+            <a:graphic xmlns:a="http://schemas.openxmlformats.org/drawingml/2006/main">
+              <a:graphicData uri="http://schemas.openxmlformats.org/drawingml/2006/picture">
+                <pic:pic xmlns:pic="http://schemas.openxmlformats.org/drawingml/2006/picture">
+                  <pic:nvPicPr>
+                    <pic:cNvPr id="57" name="CoolingSeason_Pressure_Drop.png"/>
                     <pic:cNvPicPr/>
                   </pic:nvPicPr>
                   <pic:blipFill>
@@ -1153,16 +1153,7 @@
         <w:ind w:firstLine="720"/>
       </w:pPr>
       <w:r>
-        <w:t>The fan power and the compressor power were measured separately and then combined to</w:t>
-      </w:r>
-      <w:r>
-        <w:t xml:space="preserve"> calculate the</w:t>
-      </w:r>
-      <w:r>
-        <w:t xml:space="preserve"> total HVAC power.</w:t>
-      </w:r>
-      <w:r>
-        <w:t xml:space="preserve"> </w:t>
+        <w:t xml:space="preserve">The fan power and the compressor power were measured separately and then combined to calculate the total HVAC power. </w:t>
       </w:r>
     </w:p>
     <w:p>
@@ -1359,18 +1350,18 @@
           <w:noProof/>
         </w:rPr>
         <w:drawing>
-          <wp:inline distT="0" distB="0" distL="0" distR="0" wp14:anchorId="0280D8B7" wp14:editId="240695EF">
-            <wp:extent cx="1371600" cy="914400"/>
-            <wp:effectExtent l="0" t="0" r="0" b="0"/>
-            <wp:docPr id="1" name="Picture 1" descr="A close up of a logo&#10;&#10;Description automatically generated"/>
-            <wp:cNvGraphicFramePr>
-              <a:graphicFrameLocks xmlns:a="http://schemas.openxmlformats.org/drawingml/2006/main" noChangeAspect="1"/>
-            </wp:cNvGraphicFramePr>
-            <a:graphic xmlns:a="http://schemas.openxmlformats.org/drawingml/2006/main">
-              <a:graphicData uri="http://schemas.openxmlformats.org/drawingml/2006/picture">
-                <pic:pic xmlns:pic="http://schemas.openxmlformats.org/drawingml/2006/picture">
-                  <pic:nvPicPr>
-                    <pic:cNvPr id="1" name="40.0 Clean 1900-1 Power Cycling over Time.png"/>
+          <wp:inline distT="0" distB="0" distL="0" distR="0" wp14:anchorId="49439A80" wp14:editId="77089EA0">
+            <wp:extent cx="1371600" cy="914400"/>
+            <wp:effectExtent l="0" t="0" r="0" b="0"/>
+            <wp:docPr id="59" name="Picture 59" descr="A close up of a logo&#10;&#10;Description automatically generated"/>
+            <wp:cNvGraphicFramePr>
+              <a:graphicFrameLocks xmlns:a="http://schemas.openxmlformats.org/drawingml/2006/main" noChangeAspect="1"/>
+            </wp:cNvGraphicFramePr>
+            <a:graphic xmlns:a="http://schemas.openxmlformats.org/drawingml/2006/main">
+              <a:graphicData uri="http://schemas.openxmlformats.org/drawingml/2006/picture">
+                <pic:pic xmlns:pic="http://schemas.openxmlformats.org/drawingml/2006/picture">
+                  <pic:nvPicPr>
+                    <pic:cNvPr id="59" name="40.0 Clean MERV 13-1 Power Cycling over Time.png"/>
                     <pic:cNvPicPr/>
                   </pic:nvPicPr>
                   <pic:blipFill>
@@ -1405,18 +1396,18 @@
           <w:noProof/>
         </w:rPr>
         <w:drawing>
-          <wp:inline distT="0" distB="0" distL="0" distR="0" wp14:anchorId="2BB2C72C" wp14:editId="048FA932">
-            <wp:extent cx="1371600" cy="914400"/>
-            <wp:effectExtent l="0" t="0" r="0" b="0"/>
-            <wp:docPr id="2" name="Picture 2" descr="A close up of a logo&#10;&#10;Description automatically generated"/>
-            <wp:cNvGraphicFramePr>
-              <a:graphicFrameLocks xmlns:a="http://schemas.openxmlformats.org/drawingml/2006/main" noChangeAspect="1"/>
-            </wp:cNvGraphicFramePr>
-            <a:graphic xmlns:a="http://schemas.openxmlformats.org/drawingml/2006/main">
-              <a:graphicData uri="http://schemas.openxmlformats.org/drawingml/2006/picture">
-                <pic:pic xmlns:pic="http://schemas.openxmlformats.org/drawingml/2006/picture">
-                  <pic:nvPicPr>
-                    <pic:cNvPr id="2" name="40.0 Clean 1900-2 Power Cycling over Time.png"/>
+          <wp:inline distT="0" distB="0" distL="0" distR="0" wp14:anchorId="14D01BB2" wp14:editId="7E875B81">
+            <wp:extent cx="1371600" cy="914400"/>
+            <wp:effectExtent l="0" t="0" r="0" b="0"/>
+            <wp:docPr id="60" name="Picture 60" descr="A close up of a logo&#10;&#10;Description automatically generated"/>
+            <wp:cNvGraphicFramePr>
+              <a:graphicFrameLocks xmlns:a="http://schemas.openxmlformats.org/drawingml/2006/main" noChangeAspect="1"/>
+            </wp:cNvGraphicFramePr>
+            <a:graphic xmlns:a="http://schemas.openxmlformats.org/drawingml/2006/main">
+              <a:graphicData uri="http://schemas.openxmlformats.org/drawingml/2006/picture">
+                <pic:pic xmlns:pic="http://schemas.openxmlformats.org/drawingml/2006/picture">
+                  <pic:nvPicPr>
+                    <pic:cNvPr id="60" name="40.0 Clean MERV 13-2 Power Cycling over Time.png"/>
                     <pic:cNvPicPr/>
                   </pic:nvPicPr>
                   <pic:blipFill>
@@ -1451,7 +1442,7 @@
           <w:noProof/>
         </w:rPr>
         <w:drawing>
-          <wp:inline distT="0" distB="0" distL="0" distR="0" wp14:anchorId="165A9E36" wp14:editId="2D743631">
+          <wp:inline distT="0" distB="0" distL="0" distR="0" wp14:anchorId="165A9E36" wp14:editId="291F877D">
             <wp:extent cx="1371600" cy="914400"/>
             <wp:effectExtent l="0" t="0" r="0" b="0"/>
             <wp:docPr id="9" name="Picture 9" descr="A close up of a logo&#10;&#10;Description automatically generated"/>
@@ -1543,18 +1534,18 @@
           <w:noProof/>
         </w:rPr>
         <w:drawing>
-          <wp:inline distT="0" distB="0" distL="0" distR="0" wp14:anchorId="76DA3EDB" wp14:editId="2DAA4062">
-            <wp:extent cx="1371600" cy="914400"/>
-            <wp:effectExtent l="0" t="0" r="0" b="0"/>
-            <wp:docPr id="7" name="Picture 7" descr="A screenshot of a cell phone&#10;&#10;Description automatically generated"/>
-            <wp:cNvGraphicFramePr>
-              <a:graphicFrameLocks xmlns:a="http://schemas.openxmlformats.org/drawingml/2006/main" noChangeAspect="1"/>
-            </wp:cNvGraphicFramePr>
-            <a:graphic xmlns:a="http://schemas.openxmlformats.org/drawingml/2006/main">
-              <a:graphicData uri="http://schemas.openxmlformats.org/drawingml/2006/picture">
-                <pic:pic xmlns:pic="http://schemas.openxmlformats.org/drawingml/2006/picture">
-                  <pic:nvPicPr>
-                    <pic:cNvPr id="7" name="40.0 Dirty 1900-4 Power Cycling over Time.png"/>
+          <wp:inline distT="0" distB="0" distL="0" distR="0" wp14:anchorId="752B8309" wp14:editId="6E306304">
+            <wp:extent cx="1371600" cy="914400"/>
+            <wp:effectExtent l="0" t="0" r="0" b="0"/>
+            <wp:docPr id="61" name="Picture 61" descr="A screenshot of a cell phone&#10;&#10;Description automatically generated"/>
+            <wp:cNvGraphicFramePr>
+              <a:graphicFrameLocks xmlns:a="http://schemas.openxmlformats.org/drawingml/2006/main" noChangeAspect="1"/>
+            </wp:cNvGraphicFramePr>
+            <a:graphic xmlns:a="http://schemas.openxmlformats.org/drawingml/2006/main">
+              <a:graphicData uri="http://schemas.openxmlformats.org/drawingml/2006/picture">
+                <pic:pic xmlns:pic="http://schemas.openxmlformats.org/drawingml/2006/picture">
+                  <pic:nvPicPr>
+                    <pic:cNvPr id="61" name="40.0 Dirty MERV 13-4 Power Cycling over Time.png"/>
                     <pic:cNvPicPr/>
                   </pic:nvPicPr>
                   <pic:blipFill>
@@ -1589,18 +1580,18 @@
           <w:noProof/>
         </w:rPr>
         <w:drawing>
-          <wp:inline distT="0" distB="0" distL="0" distR="0" wp14:anchorId="7774CDEF" wp14:editId="570D3DF6">
-            <wp:extent cx="1371600" cy="914400"/>
-            <wp:effectExtent l="0" t="0" r="0" b="0"/>
-            <wp:docPr id="8" name="Picture 8" descr="A screenshot of a cell phone&#10;&#10;Description automatically generated"/>
-            <wp:cNvGraphicFramePr>
-              <a:graphicFrameLocks xmlns:a="http://schemas.openxmlformats.org/drawingml/2006/main" noChangeAspect="1"/>
-            </wp:cNvGraphicFramePr>
-            <a:graphic xmlns:a="http://schemas.openxmlformats.org/drawingml/2006/main">
-              <a:graphicData uri="http://schemas.openxmlformats.org/drawingml/2006/picture">
-                <pic:pic xmlns:pic="http://schemas.openxmlformats.org/drawingml/2006/picture">
-                  <pic:nvPicPr>
-                    <pic:cNvPr id="8" name="40.0 Dirty 1900-5 Power Cycling over Time.png"/>
+          <wp:inline distT="0" distB="0" distL="0" distR="0" wp14:anchorId="2F545ACB" wp14:editId="2180D7B2">
+            <wp:extent cx="1371600" cy="914400"/>
+            <wp:effectExtent l="0" t="0" r="0" b="0"/>
+            <wp:docPr id="62" name="Picture 62" descr="A screenshot of a cell phone&#10;&#10;Description automatically generated"/>
+            <wp:cNvGraphicFramePr>
+              <a:graphicFrameLocks xmlns:a="http://schemas.openxmlformats.org/drawingml/2006/main" noChangeAspect="1"/>
+            </wp:cNvGraphicFramePr>
+            <a:graphic xmlns:a="http://schemas.openxmlformats.org/drawingml/2006/main">
+              <a:graphicData uri="http://schemas.openxmlformats.org/drawingml/2006/picture">
+                <pic:pic xmlns:pic="http://schemas.openxmlformats.org/drawingml/2006/picture">
+                  <pic:nvPicPr>
+                    <pic:cNvPr id="62" name="40.0 Dirty MERV 13-5 Power Cycling over Time.png"/>
                     <pic:cNvPicPr/>
                   </pic:nvPicPr>
                   <pic:blipFill>
@@ -1635,7 +1626,7 @@
           <w:noProof/>
         </w:rPr>
         <w:drawing>
-          <wp:inline distT="0" distB="0" distL="0" distR="0" wp14:anchorId="320EF530" wp14:editId="02E0FEB8">
+          <wp:inline distT="0" distB="0" distL="0" distR="0" wp14:anchorId="320EF530" wp14:editId="09B3FEE4">
             <wp:extent cx="1371600" cy="914400"/>
             <wp:effectExtent l="0" t="0" r="0" b="0"/>
             <wp:docPr id="13" name="Picture 13" descr="A close up of a logo&#10;&#10;Description automatically generated"/>
@@ -1819,18 +1810,18 @@
           <w:noProof/>
         </w:rPr>
         <w:drawing>
-          <wp:inline distT="0" distB="0" distL="0" distR="0" wp14:anchorId="1A6C626F" wp14:editId="4B090ED2">
-            <wp:extent cx="1371600" cy="914400"/>
-            <wp:effectExtent l="0" t="0" r="0" b="0"/>
-            <wp:docPr id="11" name="Picture 11" descr="A close up of a logo&#10;&#10;Description automatically generated"/>
-            <wp:cNvGraphicFramePr>
-              <a:graphicFrameLocks xmlns:a="http://schemas.openxmlformats.org/drawingml/2006/main" noChangeAspect="1"/>
-            </wp:cNvGraphicFramePr>
-            <a:graphic xmlns:a="http://schemas.openxmlformats.org/drawingml/2006/main">
-              <a:graphicData uri="http://schemas.openxmlformats.org/drawingml/2006/picture">
-                <pic:pic xmlns:pic="http://schemas.openxmlformats.org/drawingml/2006/picture">
-                  <pic:nvPicPr>
-                    <pic:cNvPr id="11" name="95.0 Clean 1900-1 Power Cycling over Time.png"/>
+          <wp:inline distT="0" distB="0" distL="0" distR="0" wp14:anchorId="774C3865" wp14:editId="30B049F7">
+            <wp:extent cx="1371600" cy="914400"/>
+            <wp:effectExtent l="0" t="0" r="0" b="0"/>
+            <wp:docPr id="63" name="Picture 63" descr="A close up of a logo&#10;&#10;Description automatically generated"/>
+            <wp:cNvGraphicFramePr>
+              <a:graphicFrameLocks xmlns:a="http://schemas.openxmlformats.org/drawingml/2006/main" noChangeAspect="1"/>
+            </wp:cNvGraphicFramePr>
+            <a:graphic xmlns:a="http://schemas.openxmlformats.org/drawingml/2006/main">
+              <a:graphicData uri="http://schemas.openxmlformats.org/drawingml/2006/picture">
+                <pic:pic xmlns:pic="http://schemas.openxmlformats.org/drawingml/2006/picture">
+                  <pic:nvPicPr>
+                    <pic:cNvPr id="63" name="95.0 Clean MERV 13-1 Power Cycling over Time.png"/>
                     <pic:cNvPicPr/>
                   </pic:nvPicPr>
                   <pic:blipFill>
@@ -1865,18 +1856,18 @@
           <w:noProof/>
         </w:rPr>
         <w:drawing>
-          <wp:inline distT="0" distB="0" distL="0" distR="0" wp14:anchorId="358A679B" wp14:editId="19B56C91">
-            <wp:extent cx="1371600" cy="914400"/>
-            <wp:effectExtent l="0" t="0" r="0" b="0"/>
-            <wp:docPr id="12" name="Picture 12" descr="A screenshot of a cell phone&#10;&#10;Description automatically generated"/>
-            <wp:cNvGraphicFramePr>
-              <a:graphicFrameLocks xmlns:a="http://schemas.openxmlformats.org/drawingml/2006/main" noChangeAspect="1"/>
-            </wp:cNvGraphicFramePr>
-            <a:graphic xmlns:a="http://schemas.openxmlformats.org/drawingml/2006/main">
-              <a:graphicData uri="http://schemas.openxmlformats.org/drawingml/2006/picture">
-                <pic:pic xmlns:pic="http://schemas.openxmlformats.org/drawingml/2006/picture">
-                  <pic:nvPicPr>
-                    <pic:cNvPr id="12" name="95.0 Clean 1900-2 Power Cycling over Time.png"/>
+          <wp:inline distT="0" distB="0" distL="0" distR="0" wp14:anchorId="5FB1ADB1" wp14:editId="5FC6281F">
+            <wp:extent cx="1371600" cy="914400"/>
+            <wp:effectExtent l="0" t="0" r="0" b="0"/>
+            <wp:docPr id="64" name="Picture 64" descr="A screenshot of a cell phone&#10;&#10;Description automatically generated"/>
+            <wp:cNvGraphicFramePr>
+              <a:graphicFrameLocks xmlns:a="http://schemas.openxmlformats.org/drawingml/2006/main" noChangeAspect="1"/>
+            </wp:cNvGraphicFramePr>
+            <a:graphic xmlns:a="http://schemas.openxmlformats.org/drawingml/2006/main">
+              <a:graphicData uri="http://schemas.openxmlformats.org/drawingml/2006/picture">
+                <pic:pic xmlns:pic="http://schemas.openxmlformats.org/drawingml/2006/picture">
+                  <pic:nvPicPr>
+                    <pic:cNvPr id="64" name="95.0 Clean MERV 13-2 Power Cycling over Time.png"/>
                     <pic:cNvPicPr/>
                   </pic:nvPicPr>
                   <pic:blipFill>
@@ -1911,7 +1902,7 @@
           <w:noProof/>
         </w:rPr>
         <w:drawing>
-          <wp:inline distT="0" distB="0" distL="0" distR="0" wp14:anchorId="6012C68C" wp14:editId="4B57DAD3">
+          <wp:inline distT="0" distB="0" distL="0" distR="0" wp14:anchorId="6012C68C" wp14:editId="3696782A">
             <wp:extent cx="1371600" cy="914400"/>
             <wp:effectExtent l="0" t="0" r="0" b="0"/>
             <wp:docPr id="19" name="Picture 19" descr="A screenshot of a cell phone&#10;&#10;Description automatically generated"/>
@@ -2003,18 +1994,18 @@
           <w:noProof/>
         </w:rPr>
         <w:drawing>
-          <wp:inline distT="0" distB="0" distL="0" distR="0" wp14:anchorId="6285C263" wp14:editId="407F2CA7">
-            <wp:extent cx="1371600" cy="914400"/>
-            <wp:effectExtent l="0" t="0" r="0" b="0"/>
-            <wp:docPr id="17" name="Picture 17" descr="A screenshot of a cell phone&#10;&#10;Description automatically generated"/>
-            <wp:cNvGraphicFramePr>
-              <a:graphicFrameLocks xmlns:a="http://schemas.openxmlformats.org/drawingml/2006/main" noChangeAspect="1"/>
-            </wp:cNvGraphicFramePr>
-            <a:graphic xmlns:a="http://schemas.openxmlformats.org/drawingml/2006/main">
-              <a:graphicData uri="http://schemas.openxmlformats.org/drawingml/2006/picture">
-                <pic:pic xmlns:pic="http://schemas.openxmlformats.org/drawingml/2006/picture">
-                  <pic:nvPicPr>
-                    <pic:cNvPr id="17" name="95.0 Dirty 1900-4 Power Cycling over Time.png"/>
+          <wp:inline distT="0" distB="0" distL="0" distR="0" wp14:anchorId="543F4028" wp14:editId="33AE634A">
+            <wp:extent cx="1371600" cy="914400"/>
+            <wp:effectExtent l="0" t="0" r="0" b="0"/>
+            <wp:docPr id="65" name="Picture 65" descr="A screenshot of a cell phone&#10;&#10;Description automatically generated"/>
+            <wp:cNvGraphicFramePr>
+              <a:graphicFrameLocks xmlns:a="http://schemas.openxmlformats.org/drawingml/2006/main" noChangeAspect="1"/>
+            </wp:cNvGraphicFramePr>
+            <a:graphic xmlns:a="http://schemas.openxmlformats.org/drawingml/2006/main">
+              <a:graphicData uri="http://schemas.openxmlformats.org/drawingml/2006/picture">
+                <pic:pic xmlns:pic="http://schemas.openxmlformats.org/drawingml/2006/picture">
+                  <pic:nvPicPr>
+                    <pic:cNvPr id="65" name="95.0 Dirty MERV 13-4 Power Cycling over Time.png"/>
                     <pic:cNvPicPr/>
                   </pic:nvPicPr>
                   <pic:blipFill>
@@ -2049,18 +2040,18 @@
           <w:noProof/>
         </w:rPr>
         <w:drawing>
-          <wp:inline distT="0" distB="0" distL="0" distR="0" wp14:anchorId="69E0D097" wp14:editId="70AF2D75">
-            <wp:extent cx="1371600" cy="914400"/>
-            <wp:effectExtent l="0" t="0" r="0" b="0"/>
-            <wp:docPr id="18" name="Picture 18" descr="A screenshot of a cell phone&#10;&#10;Description automatically generated"/>
-            <wp:cNvGraphicFramePr>
-              <a:graphicFrameLocks xmlns:a="http://schemas.openxmlformats.org/drawingml/2006/main" noChangeAspect="1"/>
-            </wp:cNvGraphicFramePr>
-            <a:graphic xmlns:a="http://schemas.openxmlformats.org/drawingml/2006/main">
-              <a:graphicData uri="http://schemas.openxmlformats.org/drawingml/2006/picture">
-                <pic:pic xmlns:pic="http://schemas.openxmlformats.org/drawingml/2006/picture">
-                  <pic:nvPicPr>
-                    <pic:cNvPr id="18" name="95.0 Dirty 1900-5 Power Cycling over Time.png"/>
+          <wp:inline distT="0" distB="0" distL="0" distR="0" wp14:anchorId="702C6C2A" wp14:editId="6322101A">
+            <wp:extent cx="1371600" cy="914400"/>
+            <wp:effectExtent l="0" t="0" r="0" b="0"/>
+            <wp:docPr id="66" name="Picture 66" descr="A screenshot of a cell phone&#10;&#10;Description automatically generated"/>
+            <wp:cNvGraphicFramePr>
+              <a:graphicFrameLocks xmlns:a="http://schemas.openxmlformats.org/drawingml/2006/main" noChangeAspect="1"/>
+            </wp:cNvGraphicFramePr>
+            <a:graphic xmlns:a="http://schemas.openxmlformats.org/drawingml/2006/main">
+              <a:graphicData uri="http://schemas.openxmlformats.org/drawingml/2006/picture">
+                <pic:pic xmlns:pic="http://schemas.openxmlformats.org/drawingml/2006/picture">
+                  <pic:nvPicPr>
+                    <pic:cNvPr id="66" name="95.0 Dirty MERV 13-5 Power Cycling over Time.png"/>
                     <pic:cNvPicPr/>
                   </pic:nvPicPr>
                   <pic:blipFill>
@@ -2139,42 +2130,48 @@
       <w:r>
         <w:t xml:space="preserve"> over the first two hours of run time to get the total power consumption for each filter tested.</w:t>
       </w:r>
-      <w:bookmarkStart w:id="0" w:name="_GoBack"/>
-      <w:bookmarkEnd w:id="0"/>
     </w:p>
     <w:p>
       <w:pPr>
         <w:jc w:val="center"/>
       </w:pPr>
       <w:r>
-        <w:rPr>
-          <w:noProof/>
-        </w:rPr>
-        <w:object w:dxaOrig="8480" w:dyaOrig="6680" w14:anchorId="068FD08F">
-          <v:shapetype id="_x0000_t75" coordsize="21600,21600" o:spt="75" o:preferrelative="t" path="m@4@5l@4@11@9@11@9@5xe" filled="f" stroked="f">
-            <v:stroke joinstyle="miter"/>
-            <v:formulas>
-              <v:f eqn="if lineDrawn pixelLineWidth 0"/>
-              <v:f eqn="sum @0 1 0"/>
-              <v:f eqn="sum 0 0 @1"/>
-              <v:f eqn="prod @2 1 2"/>
-              <v:f eqn="prod @3 21600 pixelWidth"/>
-              <v:f eqn="prod @3 21600 pixelHeight"/>
-              <v:f eqn="sum @0 0 1"/>
-              <v:f eqn="prod @6 1 2"/>
-              <v:f eqn="prod @7 21600 pixelWidth"/>
-              <v:f eqn="sum @8 21600 0"/>
-              <v:f eqn="prod @7 21600 pixelHeight"/>
-              <v:f eqn="sum @10 21600 0"/>
-            </v:formulas>
-            <v:path o:extrusionok="f" gradientshapeok="t" o:connecttype="rect"/>
-            <o:lock v:ext="edit" aspectratio="t"/>
-          </v:shapetype>
-          <v:shape id="_x0000_i1025" type="#_x0000_t75" alt="" style="width:347.25pt;height:273.05pt;mso-width-percent:0;mso-height-percent:0;mso-width-percent:0;mso-height-percent:0" o:ole="">
-            <v:imagedata r:id="rId46" o:title=""/>
-          </v:shape>
-          <o:OLEObject Type="Embed" ProgID="Excel.Sheet.12" ShapeID="_x0000_i1025" DrawAspect="Content" ObjectID="_1640440792" r:id="rId47"/>
-        </w:object>
+        <w:lastRenderedPageBreak/>
+        <w:drawing>
+          <wp:inline distT="0" distB="0" distL="0" distR="0" wp14:anchorId="0EB5EBC3" wp14:editId="74225128">
+            <wp:extent cx="5880100" cy="4229100"/>
+            <wp:effectExtent l="0" t="0" r="0" b="0"/>
+            <wp:docPr id="1" name="Picture 1" descr="A close up of a device&#10;&#10;Description automatically generated"/>
+            <wp:cNvGraphicFramePr>
+              <a:graphicFrameLocks xmlns:a="http://schemas.openxmlformats.org/drawingml/2006/main" noChangeAspect="1"/>
+            </wp:cNvGraphicFramePr>
+            <a:graphic xmlns:a="http://schemas.openxmlformats.org/drawingml/2006/main">
+              <a:graphicData uri="http://schemas.openxmlformats.org/drawingml/2006/picture">
+                <pic:pic xmlns:pic="http://schemas.openxmlformats.org/drawingml/2006/picture">
+                  <pic:nvPicPr>
+                    <pic:cNvPr id="1" name=""/>
+                    <pic:cNvPicPr/>
+                  </pic:nvPicPr>
+                  <pic:blipFill>
+                    <a:blip r:embed="rId46"/>
+                    <a:stretch>
+                      <a:fillRect/>
+                    </a:stretch>
+                  </pic:blipFill>
+                  <pic:spPr>
+                    <a:xfrm>
+                      <a:off x="0" y="0"/>
+                      <a:ext cx="5880100" cy="4229100"/>
+                    </a:xfrm>
+                    <a:prstGeom prst="rect">
+                      <a:avLst/>
+                    </a:prstGeom>
+                  </pic:spPr>
+                </pic:pic>
+              </a:graphicData>
+            </a:graphic>
+          </wp:inline>
+        </w:drawing>
       </w:r>
     </w:p>
     <w:p>
@@ -2196,22 +2193,22 @@
           <w:noProof/>
         </w:rPr>
         <w:drawing>
-          <wp:inline distT="0" distB="0" distL="0" distR="0" wp14:anchorId="4A809A0C" wp14:editId="59F4AAB3">
+          <wp:inline distT="0" distB="0" distL="0" distR="0" wp14:anchorId="1CF21069" wp14:editId="4523D5AA">
             <wp:extent cx="5943600" cy="2971800"/>
             <wp:effectExtent l="0" t="0" r="0" b="0"/>
-            <wp:docPr id="50" name="Picture 50"/>
-            <wp:cNvGraphicFramePr>
-              <a:graphicFrameLocks xmlns:a="http://schemas.openxmlformats.org/drawingml/2006/main" noChangeAspect="1"/>
-            </wp:cNvGraphicFramePr>
-            <a:graphic xmlns:a="http://schemas.openxmlformats.org/drawingml/2006/main">
-              <a:graphicData uri="http://schemas.openxmlformats.org/drawingml/2006/picture">
-                <pic:pic xmlns:pic="http://schemas.openxmlformats.org/drawingml/2006/picture">
-                  <pic:nvPicPr>
-                    <pic:cNvPr id="50" name="Heating_Season_HVAC_Energy.png"/>
-                    <pic:cNvPicPr/>
-                  </pic:nvPicPr>
-                  <pic:blipFill>
-                    <a:blip r:embed="rId48">
+            <wp:docPr id="67" name="Picture 67"/>
+            <wp:cNvGraphicFramePr>
+              <a:graphicFrameLocks xmlns:a="http://schemas.openxmlformats.org/drawingml/2006/main" noChangeAspect="1"/>
+            </wp:cNvGraphicFramePr>
+            <a:graphic xmlns:a="http://schemas.openxmlformats.org/drawingml/2006/main">
+              <a:graphicData uri="http://schemas.openxmlformats.org/drawingml/2006/picture">
+                <pic:pic xmlns:pic="http://schemas.openxmlformats.org/drawingml/2006/picture">
+                  <pic:nvPicPr>
+                    <pic:cNvPr id="67" name="Heating_Season_HVAC_Energy.png"/>
+                    <pic:cNvPicPr/>
+                  </pic:nvPicPr>
+                  <pic:blipFill>
+                    <a:blip r:embed="rId47">
                       <a:extLst>
                         <a:ext uri="{28A0092B-C50C-407E-A947-70E740481C1C}">
                           <a14:useLocalDpi xmlns:a14="http://schemas.microsoft.com/office/drawing/2010/main" val="0"/>
@@ -2245,22 +2242,22 @@
         </w:rPr>
         <w:lastRenderedPageBreak/>
         <w:drawing>
-          <wp:inline distT="0" distB="0" distL="0" distR="0" wp14:anchorId="3F3062CD" wp14:editId="152814BF">
+          <wp:inline distT="0" distB="0" distL="0" distR="0" wp14:anchorId="00E6A487" wp14:editId="1A9ECE42">
             <wp:extent cx="5943600" cy="2971800"/>
             <wp:effectExtent l="0" t="0" r="0" b="0"/>
-            <wp:docPr id="51" name="Picture 51"/>
-            <wp:cNvGraphicFramePr>
-              <a:graphicFrameLocks xmlns:a="http://schemas.openxmlformats.org/drawingml/2006/main" noChangeAspect="1"/>
-            </wp:cNvGraphicFramePr>
-            <a:graphic xmlns:a="http://schemas.openxmlformats.org/drawingml/2006/main">
-              <a:graphicData uri="http://schemas.openxmlformats.org/drawingml/2006/picture">
-                <pic:pic xmlns:pic="http://schemas.openxmlformats.org/drawingml/2006/picture">
-                  <pic:nvPicPr>
-                    <pic:cNvPr id="51" name="Heating_Season_WholeHome_Energy.png"/>
-                    <pic:cNvPicPr/>
-                  </pic:nvPicPr>
-                  <pic:blipFill>
-                    <a:blip r:embed="rId49">
+            <wp:docPr id="68" name="Picture 68" descr="A picture containing crossword puzzle&#10;&#10;Description automatically generated"/>
+            <wp:cNvGraphicFramePr>
+              <a:graphicFrameLocks xmlns:a="http://schemas.openxmlformats.org/drawingml/2006/main" noChangeAspect="1"/>
+            </wp:cNvGraphicFramePr>
+            <a:graphic xmlns:a="http://schemas.openxmlformats.org/drawingml/2006/main">
+              <a:graphicData uri="http://schemas.openxmlformats.org/drawingml/2006/picture">
+                <pic:pic xmlns:pic="http://schemas.openxmlformats.org/drawingml/2006/picture">
+                  <pic:nvPicPr>
+                    <pic:cNvPr id="68" name="Heating_Season_WholeHome_Energy.png"/>
+                    <pic:cNvPicPr/>
+                  </pic:nvPicPr>
+                  <pic:blipFill>
+                    <a:blip r:embed="rId48">
                       <a:extLst>
                         <a:ext uri="{28A0092B-C50C-407E-A947-70E740481C1C}">
                           <a14:useLocalDpi xmlns:a14="http://schemas.microsoft.com/office/drawing/2010/main" val="0"/>
@@ -2297,22 +2294,22 @@
           <w:noProof/>
         </w:rPr>
         <w:drawing>
-          <wp:inline distT="0" distB="0" distL="0" distR="0" wp14:anchorId="0BA97766" wp14:editId="3D552F82">
+          <wp:inline distT="0" distB="0" distL="0" distR="0" wp14:anchorId="5A167C08" wp14:editId="04B20279">
             <wp:extent cx="5943600" cy="2971800"/>
             <wp:effectExtent l="0" t="0" r="0" b="0"/>
-            <wp:docPr id="49" name="Picture 49"/>
-            <wp:cNvGraphicFramePr>
-              <a:graphicFrameLocks xmlns:a="http://schemas.openxmlformats.org/drawingml/2006/main" noChangeAspect="1"/>
-            </wp:cNvGraphicFramePr>
-            <a:graphic xmlns:a="http://schemas.openxmlformats.org/drawingml/2006/main">
-              <a:graphicData uri="http://schemas.openxmlformats.org/drawingml/2006/picture">
-                <pic:pic xmlns:pic="http://schemas.openxmlformats.org/drawingml/2006/picture">
-                  <pic:nvPicPr>
-                    <pic:cNvPr id="49" name="Cooling_Season_HVAC_Energy.png"/>
-                    <pic:cNvPicPr/>
-                  </pic:nvPicPr>
-                  <pic:blipFill>
-                    <a:blip r:embed="rId50">
+            <wp:docPr id="69" name="Picture 69" descr="A picture containing crossword puzzle&#10;&#10;Description automatically generated"/>
+            <wp:cNvGraphicFramePr>
+              <a:graphicFrameLocks xmlns:a="http://schemas.openxmlformats.org/drawingml/2006/main" noChangeAspect="1"/>
+            </wp:cNvGraphicFramePr>
+            <a:graphic xmlns:a="http://schemas.openxmlformats.org/drawingml/2006/main">
+              <a:graphicData uri="http://schemas.openxmlformats.org/drawingml/2006/picture">
+                <pic:pic xmlns:pic="http://schemas.openxmlformats.org/drawingml/2006/picture">
+                  <pic:nvPicPr>
+                    <pic:cNvPr id="69" name="Cooling_Season_HVAC_Energy.png"/>
+                    <pic:cNvPicPr/>
+                  </pic:nvPicPr>
+                  <pic:blipFill>
+                    <a:blip r:embed="rId49">
                       <a:extLst>
                         <a:ext uri="{28A0092B-C50C-407E-A947-70E740481C1C}">
                           <a14:useLocalDpi xmlns:a14="http://schemas.microsoft.com/office/drawing/2010/main" val="0"/>
@@ -2348,28 +2345,30 @@
       <w:pPr>
         <w:jc w:val="center"/>
       </w:pPr>
+      <w:bookmarkStart w:id="0" w:name="_GoBack"/>
+      <w:bookmarkEnd w:id="0"/>
       <w:r>
         <w:rPr>
           <w:noProof/>
         </w:rPr>
         <w:lastRenderedPageBreak/>
         <w:drawing>
-          <wp:inline distT="0" distB="0" distL="0" distR="0" wp14:anchorId="5AB443F6" wp14:editId="21A8957A">
+          <wp:inline distT="0" distB="0" distL="0" distR="0" wp14:anchorId="6252B2F6" wp14:editId="5A38E361">
             <wp:extent cx="5943600" cy="2971800"/>
             <wp:effectExtent l="0" t="0" r="0" b="0"/>
-            <wp:docPr id="52" name="Picture 52"/>
-            <wp:cNvGraphicFramePr>
-              <a:graphicFrameLocks xmlns:a="http://schemas.openxmlformats.org/drawingml/2006/main" noChangeAspect="1"/>
-            </wp:cNvGraphicFramePr>
-            <a:graphic xmlns:a="http://schemas.openxmlformats.org/drawingml/2006/main">
-              <a:graphicData uri="http://schemas.openxmlformats.org/drawingml/2006/picture">
-                <pic:pic xmlns:pic="http://schemas.openxmlformats.org/drawingml/2006/picture">
-                  <pic:nvPicPr>
-                    <pic:cNvPr id="52" name="Cooling_Season_WholeHome_Energy.png"/>
-                    <pic:cNvPicPr/>
-                  </pic:nvPicPr>
-                  <pic:blipFill>
-                    <a:blip r:embed="rId51">
+            <wp:docPr id="70" name="Picture 70"/>
+            <wp:cNvGraphicFramePr>
+              <a:graphicFrameLocks xmlns:a="http://schemas.openxmlformats.org/drawingml/2006/main" noChangeAspect="1"/>
+            </wp:cNvGraphicFramePr>
+            <a:graphic xmlns:a="http://schemas.openxmlformats.org/drawingml/2006/main">
+              <a:graphicData uri="http://schemas.openxmlformats.org/drawingml/2006/picture">
+                <pic:pic xmlns:pic="http://schemas.openxmlformats.org/drawingml/2006/picture">
+                  <pic:nvPicPr>
+                    <pic:cNvPr id="70" name="Cooling_Season_WholeHome_Energy.png"/>
+                    <pic:cNvPicPr/>
+                  </pic:nvPicPr>
+                  <pic:blipFill>
+                    <a:blip r:embed="rId50">
                       <a:extLst>
                         <a:ext uri="{28A0092B-C50C-407E-A947-70E740481C1C}">
                           <a14:useLocalDpi xmlns:a14="http://schemas.microsoft.com/office/drawing/2010/main" val="0"/>
@@ -2546,6 +2545,7 @@
     <w:lsdException w:name="HTML Sample" w:semiHidden="1" w:unhideWhenUsed="1"/>
     <w:lsdException w:name="HTML Typewriter" w:semiHidden="1" w:unhideWhenUsed="1"/>
     <w:lsdException w:name="HTML Variable" w:semiHidden="1" w:unhideWhenUsed="1"/>
+    <w:lsdException w:name="Normal Table" w:semiHidden="1" w:unhideWhenUsed="1"/>
     <w:lsdException w:name="annotation subject" w:semiHidden="1" w:unhideWhenUsed="1"/>
     <w:lsdException w:name="No List" w:semiHidden="1" w:unhideWhenUsed="1"/>
     <w:lsdException w:name="Outline List 1" w:semiHidden="1" w:unhideWhenUsed="1"/>
@@ -2592,8 +2592,10 @@
     <w:lsdException w:name="Table Subtle 2" w:semiHidden="1" w:unhideWhenUsed="1"/>
     <w:lsdException w:name="Table Web 1" w:semiHidden="1" w:unhideWhenUsed="1"/>
     <w:lsdException w:name="Table Web 2" w:semiHidden="1" w:unhideWhenUsed="1"/>
+    <w:lsdException w:name="Table Web 3" w:semiHidden="1" w:unhideWhenUsed="1"/>
     <w:lsdException w:name="Balloon Text" w:semiHidden="1" w:unhideWhenUsed="1"/>
     <w:lsdException w:name="Table Grid" w:uiPriority="39"/>
+    <w:lsdException w:name="Table Theme" w:semiHidden="1" w:unhideWhenUsed="1"/>
     <w:lsdException w:name="Placeholder Text" w:semiHidden="1"/>
     <w:lsdException w:name="No Spacing" w:uiPriority="1" w:qFormat="1"/>
     <w:lsdException w:name="Light Shading" w:uiPriority="60"/>

</xml_diff>